<commit_message>
pridejau northwind database su uzduotimis ir atsakymais.
</commit_message>
<xml_diff>
--- a/mysql-uzduotys.docx
+++ b/mysql-uzduotys.docx
@@ -37,37 +37,8 @@
           <w:noProof/>
         </w:rPr>
       </w:pPr>
-      <w:proofErr w:type="spellStart"/>
-      <w:r>
-        <w:t>Paleiskite</w:t>
-      </w:r>
-      <w:proofErr w:type="spellEnd"/>
-      <w:r>
-        <w:t xml:space="preserve"> </w:t>
-      </w:r>
-      <w:proofErr w:type="spellStart"/>
-      <w:r>
-        <w:t>mysql</w:t>
-      </w:r>
-      <w:proofErr w:type="spellEnd"/>
-      <w:r>
-        <w:t xml:space="preserve"> </w:t>
-      </w:r>
-      <w:proofErr w:type="spellStart"/>
-      <w:r>
-        <w:t>naudodamiesi</w:t>
-      </w:r>
-      <w:proofErr w:type="spellEnd"/>
-      <w:r>
-        <w:t xml:space="preserve"> docker </w:t>
-      </w:r>
-      <w:proofErr w:type="spellStart"/>
-      <w:r>
-        <w:t>konteineriu</w:t>
-      </w:r>
-      <w:proofErr w:type="spellEnd"/>
-      <w:r>
-        <w:t xml:space="preserve"> </w:t>
+      <w:r>
+        <w:t xml:space="preserve">Paleiskite mysql naudodamiesi docker konteineriu </w:t>
       </w:r>
       <w:hyperlink r:id="rId5" w:history="1">
         <w:r>
@@ -87,59 +58,9 @@
           <w:numId w:val="6"/>
         </w:numPr>
       </w:pPr>
-      <w:proofErr w:type="spellStart"/>
-      <w:r>
-        <w:t>Sukurkite</w:t>
-      </w:r>
-      <w:proofErr w:type="spellEnd"/>
-      <w:r>
-        <w:t xml:space="preserve"> </w:t>
-      </w:r>
-      <w:proofErr w:type="spellStart"/>
-      <w:r>
-        <w:t>duomenų</w:t>
-      </w:r>
-      <w:proofErr w:type="spellEnd"/>
-      <w:r>
-        <w:t xml:space="preserve"> </w:t>
-      </w:r>
-      <w:proofErr w:type="spellStart"/>
-      <w:r>
-        <w:t>bazę</w:t>
-      </w:r>
-      <w:proofErr w:type="spellEnd"/>
-      <w:r>
-        <w:t xml:space="preserve"> - </w:t>
-      </w:r>
-      <w:proofErr w:type="spellStart"/>
-      <w:r>
-        <w:t>pavežėjai</w:t>
-      </w:r>
-      <w:proofErr w:type="spellEnd"/>
-      <w:r>
-        <w:t xml:space="preserve">, </w:t>
-      </w:r>
-      <w:proofErr w:type="spellStart"/>
-      <w:r>
-        <w:t>kurią</w:t>
-      </w:r>
-      <w:proofErr w:type="spellEnd"/>
-      <w:r>
-        <w:t xml:space="preserve"> </w:t>
-      </w:r>
-      <w:proofErr w:type="spellStart"/>
-      <w:r>
-        <w:t>sudarytų</w:t>
-      </w:r>
-      <w:proofErr w:type="spellEnd"/>
-      <w:r>
-        <w:t xml:space="preserve"> dvi </w:t>
-      </w:r>
-      <w:proofErr w:type="spellStart"/>
-      <w:r>
-        <w:t>lentelės</w:t>
-      </w:r>
-      <w:proofErr w:type="spellEnd"/>
+      <w:r>
+        <w:t>Sukurkite duomenų bazę - pavežėjai, kurią sudarytų dvi lentelės</w:t>
+      </w:r>
     </w:p>
     <w:p>
       <w:pPr>
@@ -149,11 +70,9 @@
           <w:numId w:val="6"/>
         </w:numPr>
       </w:pPr>
-      <w:proofErr w:type="spellStart"/>
       <w:r>
         <w:t>Vežėjai</w:t>
       </w:r>
-      <w:proofErr w:type="spellEnd"/>
     </w:p>
     <w:p>
       <w:pPr>
@@ -163,13 +82,8 @@
           <w:numId w:val="6"/>
         </w:numPr>
       </w:pPr>
-      <w:proofErr w:type="spellStart"/>
-      <w:r>
-        <w:t>Vardas</w:t>
-      </w:r>
-      <w:proofErr w:type="spellEnd"/>
-      <w:r>
-        <w:t xml:space="preserve">, </w:t>
+      <w:r>
+        <w:t xml:space="preserve">Vardas, </w:t>
       </w:r>
     </w:p>
     <w:p>
@@ -180,21 +94,8 @@
           <w:numId w:val="6"/>
         </w:numPr>
       </w:pPr>
-      <w:proofErr w:type="spellStart"/>
-      <w:r>
-        <w:t>automobilio</w:t>
-      </w:r>
-      <w:proofErr w:type="spellEnd"/>
-      <w:r>
-        <w:t xml:space="preserve"> </w:t>
-      </w:r>
-      <w:proofErr w:type="spellStart"/>
-      <w:r>
-        <w:t>modelis</w:t>
-      </w:r>
-      <w:proofErr w:type="spellEnd"/>
-      <w:r>
-        <w:t>,</w:t>
+      <w:r>
+        <w:t>automobilio modelis,</w:t>
       </w:r>
     </w:p>
     <w:p>
@@ -205,19 +106,9 @@
           <w:numId w:val="6"/>
         </w:numPr>
       </w:pPr>
-      <w:proofErr w:type="spellStart"/>
-      <w:r>
-        <w:t>Kelionės</w:t>
-      </w:r>
-      <w:proofErr w:type="spellEnd"/>
-      <w:r>
-        <w:t xml:space="preserve"> </w:t>
-      </w:r>
-      <w:proofErr w:type="spellStart"/>
-      <w:r>
-        <w:t>kaina</w:t>
-      </w:r>
-      <w:proofErr w:type="spellEnd"/>
+      <w:r>
+        <w:t>Kelionės kaina</w:t>
+      </w:r>
     </w:p>
     <w:p>
       <w:pPr>
@@ -227,11 +118,9 @@
           <w:numId w:val="6"/>
         </w:numPr>
       </w:pPr>
-      <w:proofErr w:type="spellStart"/>
       <w:r>
         <w:t>Klientai</w:t>
       </w:r>
-      <w:proofErr w:type="spellEnd"/>
     </w:p>
     <w:p>
       <w:pPr>
@@ -241,13 +130,8 @@
           <w:numId w:val="6"/>
         </w:numPr>
       </w:pPr>
-      <w:proofErr w:type="spellStart"/>
-      <w:r>
-        <w:t>Vardas</w:t>
-      </w:r>
-      <w:proofErr w:type="spellEnd"/>
-      <w:r>
-        <w:t>,</w:t>
+      <w:r>
+        <w:t>Vardas,</w:t>
       </w:r>
     </w:p>
     <w:p>
@@ -258,11 +142,9 @@
           <w:numId w:val="6"/>
         </w:numPr>
       </w:pPr>
-      <w:proofErr w:type="spellStart"/>
       <w:r>
         <w:t>Amžius</w:t>
       </w:r>
-      <w:proofErr w:type="spellEnd"/>
     </w:p>
     <w:p>
       <w:pPr>
@@ -273,39 +155,7 @@
         </w:numPr>
       </w:pPr>
       <w:r>
-        <w:t xml:space="preserve">Į </w:t>
-      </w:r>
-      <w:proofErr w:type="spellStart"/>
-      <w:r>
-        <w:t>kiekvieną</w:t>
-      </w:r>
-      <w:proofErr w:type="spellEnd"/>
-      <w:r>
-        <w:t xml:space="preserve"> </w:t>
-      </w:r>
-      <w:proofErr w:type="spellStart"/>
-      <w:r>
-        <w:t>lentelę</w:t>
-      </w:r>
-      <w:proofErr w:type="spellEnd"/>
-      <w:r>
-        <w:t xml:space="preserve"> </w:t>
-      </w:r>
-      <w:proofErr w:type="spellStart"/>
-      <w:r>
-        <w:t>įdėkite</w:t>
-      </w:r>
-      <w:proofErr w:type="spellEnd"/>
-      <w:r>
-        <w:t xml:space="preserve"> po dvi </w:t>
-      </w:r>
-      <w:proofErr w:type="spellStart"/>
-      <w:r>
-        <w:t>eilutes</w:t>
-      </w:r>
-      <w:proofErr w:type="spellEnd"/>
-      <w:r>
-        <w:t>.</w:t>
+        <w:t>Į kiekvieną lentelę įdėkite po dvi eilutes.</w:t>
       </w:r>
     </w:p>
     <w:p>
@@ -316,43 +166,9 @@
           <w:numId w:val="6"/>
         </w:numPr>
       </w:pPr>
-      <w:proofErr w:type="spellStart"/>
-      <w:r>
-        <w:t>Atnaujinkite</w:t>
-      </w:r>
-      <w:proofErr w:type="spellEnd"/>
-      <w:r>
-        <w:t xml:space="preserve"> </w:t>
-      </w:r>
-      <w:proofErr w:type="spellStart"/>
-      <w:r>
-        <w:t>pasirinktas</w:t>
-      </w:r>
-      <w:proofErr w:type="spellEnd"/>
-      <w:r>
-        <w:t xml:space="preserve"> </w:t>
-      </w:r>
-      <w:proofErr w:type="spellStart"/>
-      <w:r>
-        <w:t>eilutes</w:t>
-      </w:r>
-      <w:proofErr w:type="spellEnd"/>
-      <w:r>
-        <w:t xml:space="preserve"> </w:t>
-      </w:r>
-      <w:proofErr w:type="spellStart"/>
-      <w:r>
-        <w:t>naudodami</w:t>
-      </w:r>
-      <w:proofErr w:type="spellEnd"/>
-      <w:r>
-        <w:t xml:space="preserve"> update </w:t>
-      </w:r>
-      <w:proofErr w:type="spellStart"/>
-      <w:r>
-        <w:t>komandą</w:t>
-      </w:r>
-      <w:proofErr w:type="spellEnd"/>
+      <w:r>
+        <w:t>Atnaujinkite pasirinktas eilutes naudodami update komandą</w:t>
+      </w:r>
     </w:p>
     <w:p>
       <w:pPr>
@@ -362,27 +178,9 @@
           <w:numId w:val="6"/>
         </w:numPr>
       </w:pPr>
-      <w:proofErr w:type="spellStart"/>
-      <w:r>
-        <w:t>Ištrinkite</w:t>
-      </w:r>
-      <w:proofErr w:type="spellEnd"/>
-      <w:r>
-        <w:t xml:space="preserve"> </w:t>
-      </w:r>
-      <w:proofErr w:type="spellStart"/>
-      <w:r>
-        <w:t>pasirinktas</w:t>
-      </w:r>
-      <w:proofErr w:type="spellEnd"/>
-      <w:r>
-        <w:t xml:space="preserve"> </w:t>
-      </w:r>
-      <w:proofErr w:type="spellStart"/>
-      <w:r>
-        <w:t>eilutes</w:t>
-      </w:r>
-      <w:proofErr w:type="spellEnd"/>
+      <w:r>
+        <w:t>Ištrinkite pasirinktas eilutes</w:t>
+      </w:r>
     </w:p>
     <w:p>
       <w:pPr>
@@ -392,35 +190,9 @@
           <w:numId w:val="6"/>
         </w:numPr>
       </w:pPr>
-      <w:proofErr w:type="spellStart"/>
-      <w:r>
-        <w:t>Pridėkite</w:t>
-      </w:r>
-      <w:proofErr w:type="spellEnd"/>
-      <w:r>
-        <w:t xml:space="preserve"> po </w:t>
-      </w:r>
-      <w:proofErr w:type="spellStart"/>
-      <w:r>
-        <w:t>naują</w:t>
-      </w:r>
-      <w:proofErr w:type="spellEnd"/>
-      <w:r>
-        <w:t xml:space="preserve"> </w:t>
-      </w:r>
-      <w:proofErr w:type="spellStart"/>
-      <w:r>
-        <w:t>stulpelį</w:t>
-      </w:r>
-      <w:proofErr w:type="spellEnd"/>
-      <w:r>
-        <w:t xml:space="preserve"> – </w:t>
-      </w:r>
-      <w:proofErr w:type="spellStart"/>
-      <w:r>
-        <w:t>adresas</w:t>
-      </w:r>
-      <w:proofErr w:type="spellEnd"/>
+      <w:r>
+        <w:t>Pridėkite po naują stulpelį – adresas</w:t>
+      </w:r>
       <w:r>
         <w:t>.</w:t>
       </w:r>
@@ -433,35 +205,14 @@
           <w:numId w:val="6"/>
         </w:numPr>
       </w:pPr>
-      <w:proofErr w:type="spellStart"/>
-      <w:r>
-        <w:t>Pridėkite</w:t>
-      </w:r>
-      <w:proofErr w:type="spellEnd"/>
-      <w:r>
-        <w:t xml:space="preserve"> į </w:t>
-      </w:r>
-      <w:proofErr w:type="spellStart"/>
-      <w:r>
-        <w:t>lenteles</w:t>
-      </w:r>
-      <w:proofErr w:type="spellEnd"/>
-      <w:r>
-        <w:t xml:space="preserve"> po </w:t>
+      <w:r>
+        <w:t xml:space="preserve">Pridėkite į lenteles po </w:t>
       </w:r>
       <w:r>
         <w:t>dvi</w:t>
       </w:r>
       <w:r>
-        <w:t xml:space="preserve"> </w:t>
-      </w:r>
-      <w:proofErr w:type="spellStart"/>
-      <w:r>
-        <w:t>eilutes</w:t>
-      </w:r>
-      <w:proofErr w:type="spellEnd"/>
-      <w:r>
-        <w:t>.</w:t>
+        <w:t xml:space="preserve"> eilutes.</w:t>
       </w:r>
     </w:p>
     <w:p>
@@ -472,29 +223,11 @@
           <w:numId w:val="6"/>
         </w:numPr>
       </w:pPr>
-      <w:proofErr w:type="spellStart"/>
-      <w:r>
-        <w:t>Ištrinkite</w:t>
-      </w:r>
-      <w:proofErr w:type="spellEnd"/>
-      <w:r>
-        <w:t xml:space="preserve"> </w:t>
-      </w:r>
-      <w:proofErr w:type="spellStart"/>
-      <w:r>
-        <w:t>stulpelį</w:t>
-      </w:r>
-      <w:proofErr w:type="spellEnd"/>
-      <w:r>
-        <w:t xml:space="preserve"> </w:t>
-      </w:r>
-      <w:proofErr w:type="spellStart"/>
-      <w:r>
-        <w:t>adresas</w:t>
-      </w:r>
-      <w:proofErr w:type="spellEnd"/>
-      <w:r>
-        <w:t>.</w:t>
+      <w:r>
+        <w:t xml:space="preserve">Ištrinkite stulpelį </w:t>
+      </w:r>
+      <w:r>
+        <w:t>adresas.</w:t>
       </w:r>
     </w:p>
     <w:p>
@@ -505,45 +238,8 @@
           <w:numId w:val="6"/>
         </w:numPr>
       </w:pPr>
-      <w:proofErr w:type="spellStart"/>
-      <w:r>
-        <w:t>Peržvelkite</w:t>
-      </w:r>
-      <w:proofErr w:type="spellEnd"/>
-      <w:r>
-        <w:t xml:space="preserve"> </w:t>
-      </w:r>
-      <w:proofErr w:type="spellStart"/>
-      <w:r>
-        <w:t>sakila</w:t>
-      </w:r>
-      <w:proofErr w:type="spellEnd"/>
-      <w:r>
-        <w:t xml:space="preserve"> </w:t>
-      </w:r>
-      <w:proofErr w:type="spellStart"/>
-      <w:r>
-        <w:t>duomenų</w:t>
-      </w:r>
-      <w:proofErr w:type="spellEnd"/>
-      <w:r>
-        <w:t xml:space="preserve"> </w:t>
-      </w:r>
-      <w:proofErr w:type="spellStart"/>
-      <w:r>
-        <w:t>bazės</w:t>
-      </w:r>
-      <w:proofErr w:type="spellEnd"/>
-      <w:r>
-        <w:t xml:space="preserve"> </w:t>
-      </w:r>
-      <w:proofErr w:type="spellStart"/>
-      <w:r>
-        <w:t>lenteles</w:t>
-      </w:r>
-      <w:proofErr w:type="spellEnd"/>
-      <w:r>
-        <w:t xml:space="preserve">. </w:t>
+      <w:r>
+        <w:t xml:space="preserve">Peržvelkite sakila duomenų bazės lenteles. </w:t>
       </w:r>
     </w:p>
     <w:p>
@@ -554,37 +250,11 @@
           <w:numId w:val="6"/>
         </w:numPr>
       </w:pPr>
-      <w:proofErr w:type="spellStart"/>
       <w:r>
         <w:t>Įdėkite</w:t>
       </w:r>
-      <w:proofErr w:type="spellEnd"/>
-      <w:r>
-        <w:t xml:space="preserve"> </w:t>
-      </w:r>
-      <w:proofErr w:type="spellStart"/>
-      <w:r>
-        <w:t>naują</w:t>
-      </w:r>
-      <w:proofErr w:type="spellEnd"/>
-      <w:r>
-        <w:t xml:space="preserve"> </w:t>
-      </w:r>
-      <w:proofErr w:type="spellStart"/>
-      <w:r>
-        <w:t>klientą</w:t>
-      </w:r>
-      <w:proofErr w:type="spellEnd"/>
-      <w:r>
-        <w:t xml:space="preserve"> į </w:t>
-      </w:r>
-      <w:proofErr w:type="spellStart"/>
-      <w:r>
-        <w:t>sakila</w:t>
-      </w:r>
-      <w:proofErr w:type="spellEnd"/>
-      <w:r>
-        <w:t xml:space="preserve"> db. </w:t>
+      <w:r>
+        <w:t xml:space="preserve"> naują klientą į sakila db. </w:t>
       </w:r>
     </w:p>
     <w:p>
@@ -595,45 +265,8 @@
           <w:numId w:val="6"/>
         </w:numPr>
       </w:pPr>
-      <w:proofErr w:type="spellStart"/>
-      <w:r>
-        <w:t>Atnaujinkite</w:t>
-      </w:r>
-      <w:proofErr w:type="spellEnd"/>
-      <w:r>
-        <w:t xml:space="preserve"> </w:t>
-      </w:r>
-      <w:proofErr w:type="spellStart"/>
-      <w:r>
-        <w:t>kliento</w:t>
-      </w:r>
-      <w:proofErr w:type="spellEnd"/>
-      <w:r>
-        <w:t xml:space="preserve"> </w:t>
-      </w:r>
-      <w:proofErr w:type="spellStart"/>
-      <w:r>
-        <w:t>su</w:t>
-      </w:r>
-      <w:proofErr w:type="spellEnd"/>
-      <w:r>
-        <w:t xml:space="preserve"> </w:t>
-      </w:r>
-      <w:proofErr w:type="spellStart"/>
-      <w:r>
-        <w:t>customer_id</w:t>
-      </w:r>
-      <w:proofErr w:type="spellEnd"/>
-      <w:r>
-        <w:t xml:space="preserve"> = 1 </w:t>
-      </w:r>
-      <w:proofErr w:type="spellStart"/>
-      <w:r>
-        <w:t>vardą</w:t>
-      </w:r>
-      <w:proofErr w:type="spellEnd"/>
-      <w:r>
-        <w:t xml:space="preserve"> į PATRICIA</w:t>
+      <w:r>
+        <w:t>Atnaujinkite kliento su customer_id = 1 vardą į PATRICIA</w:t>
       </w:r>
     </w:p>
     <w:p>
@@ -644,37 +277,8 @@
           <w:numId w:val="6"/>
         </w:numPr>
       </w:pPr>
-      <w:proofErr w:type="spellStart"/>
-      <w:r>
-        <w:t>Ištrinkite</w:t>
-      </w:r>
-      <w:proofErr w:type="spellEnd"/>
-      <w:r>
-        <w:t xml:space="preserve"> </w:t>
-      </w:r>
-      <w:proofErr w:type="spellStart"/>
-      <w:r>
-        <w:t>klientą</w:t>
-      </w:r>
-      <w:proofErr w:type="spellEnd"/>
-      <w:r>
-        <w:t xml:space="preserve">, </w:t>
-      </w:r>
-      <w:proofErr w:type="spellStart"/>
-      <w:r>
-        <w:t>kurio</w:t>
-      </w:r>
-      <w:proofErr w:type="spellEnd"/>
-      <w:r>
-        <w:t xml:space="preserve"> </w:t>
-      </w:r>
-      <w:proofErr w:type="spellStart"/>
-      <w:r>
-        <w:t>customer_id</w:t>
-      </w:r>
-      <w:proofErr w:type="spellEnd"/>
-      <w:r>
-        <w:t xml:space="preserve">  =  2</w:t>
+      <w:r>
+        <w:t>Ištrinkite klientą, kurio customer_id  =  2</w:t>
       </w:r>
       <w:r>
         <w:t>.</w:t>
@@ -1981,14 +1585,7 @@
           <w:noProof/>
           <w:lang w:val="lt-LT"/>
         </w:rPr>
-        <w:t>classicmodels</w:t>
-      </w:r>
-      <w:r>
-        <w:rPr>
-          <w:noProof/>
-          <w:lang w:val="lt-LT"/>
-        </w:rPr>
-        <w:t xml:space="preserve"> </w:t>
+        <w:t xml:space="preserve">classicmodels </w:t>
       </w:r>
       <w:r>
         <w:rPr>
@@ -2044,31 +1641,7 @@
         <w:t>Parenkite ofis</w:t>
       </w:r>
       <w:r>
-        <w:t xml:space="preserve">ų </w:t>
-      </w:r>
-      <w:proofErr w:type="spellStart"/>
-      <w:r>
-        <w:t>sąrašą</w:t>
-      </w:r>
-      <w:proofErr w:type="spellEnd"/>
-      <w:r>
-        <w:t xml:space="preserve"> </w:t>
-      </w:r>
-      <w:proofErr w:type="spellStart"/>
-      <w:r>
-        <w:t>išrikiuotą</w:t>
-      </w:r>
-      <w:proofErr w:type="spellEnd"/>
-      <w:r>
-        <w:t xml:space="preserve"> </w:t>
-      </w:r>
-      <w:proofErr w:type="spellStart"/>
-      <w:r>
-        <w:t>pagal</w:t>
-      </w:r>
-      <w:proofErr w:type="spellEnd"/>
-      <w:r>
-        <w:t xml:space="preserve"> </w:t>
+        <w:t xml:space="preserve">ų sąrašą išrikiuotą pagal </w:t>
       </w:r>
       <w:r>
         <w:rPr>
@@ -2194,19 +1767,7 @@
         <w:rPr>
           <w:lang w:val="lt-LT"/>
         </w:rPr>
-        <w:t xml:space="preserve">Kiek yra pardavinėjama </w:t>
-      </w:r>
-      <w:r>
-        <w:rPr>
-          <w:lang w:val="lt-LT"/>
-        </w:rPr>
-        <w:t>skirtingų produktų</w:t>
-      </w:r>
-      <w:r>
-        <w:rPr>
-          <w:lang w:val="lt-LT"/>
-        </w:rPr>
-        <w:t xml:space="preserve">? </w:t>
+        <w:t xml:space="preserve">Kiek yra pardavinėjama skirtingų produktų? </w:t>
       </w:r>
     </w:p>
     <w:p>
@@ -2314,19 +1875,7 @@
         <w:rPr>
           <w:lang w:val="lt-LT"/>
         </w:rPr>
-        <w:t xml:space="preserve">Kiek per visą laiką </w:t>
-      </w:r>
-      <w:r>
-        <w:rPr>
-          <w:lang w:val="lt-LT"/>
-        </w:rPr>
-        <w:t>yra gauta pajamų</w:t>
-      </w:r>
-      <w:r>
-        <w:rPr>
-          <w:lang w:val="lt-LT"/>
-        </w:rPr>
-        <w:t xml:space="preserve">? </w:t>
+        <w:t xml:space="preserve">Kiek per visą laiką yra gauta pajamų? </w:t>
       </w:r>
     </w:p>
     <w:p>
@@ -2512,101 +2061,12 @@
                 <w:color w:val="000000"/>
               </w:rPr>
             </w:pPr>
-            <w:proofErr w:type="spellStart"/>
             <w:r>
               <w:rPr>
                 <w:rFonts w:ascii="Calibri" w:eastAsia="Times New Roman" w:hAnsi="Calibri" w:cs="Calibri"/>
                 <w:color w:val="000000"/>
               </w:rPr>
-              <w:t>Raskite</w:t>
-            </w:r>
-            <w:proofErr w:type="spellEnd"/>
-            <w:r>
-              <w:rPr>
-                <w:rFonts w:ascii="Calibri" w:eastAsia="Times New Roman" w:hAnsi="Calibri" w:cs="Calibri"/>
-                <w:color w:val="000000"/>
-              </w:rPr>
-              <w:t xml:space="preserve"> </w:t>
-            </w:r>
-            <w:proofErr w:type="spellStart"/>
-            <w:r>
-              <w:rPr>
-                <w:rFonts w:ascii="Calibri" w:eastAsia="Times New Roman" w:hAnsi="Calibri" w:cs="Calibri"/>
-                <w:color w:val="000000"/>
-              </w:rPr>
-              <w:t>produktus</w:t>
-            </w:r>
-            <w:proofErr w:type="spellEnd"/>
-            <w:r>
-              <w:rPr>
-                <w:rFonts w:ascii="Calibri" w:eastAsia="Times New Roman" w:hAnsi="Calibri" w:cs="Calibri"/>
-                <w:color w:val="000000"/>
-              </w:rPr>
-              <w:t xml:space="preserve">, </w:t>
-            </w:r>
-            <w:proofErr w:type="spellStart"/>
-            <w:r>
-              <w:rPr>
-                <w:rFonts w:ascii="Calibri" w:eastAsia="Times New Roman" w:hAnsi="Calibri" w:cs="Calibri"/>
-                <w:color w:val="000000"/>
-              </w:rPr>
-              <w:t>kurie</w:t>
-            </w:r>
-            <w:proofErr w:type="spellEnd"/>
-            <w:r>
-              <w:rPr>
-                <w:rFonts w:ascii="Calibri" w:eastAsia="Times New Roman" w:hAnsi="Calibri" w:cs="Calibri"/>
-                <w:color w:val="000000"/>
-              </w:rPr>
-              <w:t xml:space="preserve"> </w:t>
-            </w:r>
-            <w:proofErr w:type="spellStart"/>
-            <w:r>
-              <w:rPr>
-                <w:rFonts w:ascii="Calibri" w:eastAsia="Times New Roman" w:hAnsi="Calibri" w:cs="Calibri"/>
-                <w:color w:val="000000"/>
-              </w:rPr>
-              <w:t>savo</w:t>
-            </w:r>
-            <w:proofErr w:type="spellEnd"/>
-            <w:r>
-              <w:rPr>
-                <w:rFonts w:ascii="Calibri" w:eastAsia="Times New Roman" w:hAnsi="Calibri" w:cs="Calibri"/>
-                <w:color w:val="000000"/>
-              </w:rPr>
-              <w:t xml:space="preserve"> </w:t>
-            </w:r>
-            <w:proofErr w:type="spellStart"/>
-            <w:r>
-              <w:rPr>
-                <w:rFonts w:ascii="Calibri" w:eastAsia="Times New Roman" w:hAnsi="Calibri" w:cs="Calibri"/>
-                <w:color w:val="000000"/>
-              </w:rPr>
-              <w:t>varde</w:t>
-            </w:r>
-            <w:proofErr w:type="spellEnd"/>
-            <w:r>
-              <w:rPr>
-                <w:rFonts w:ascii="Calibri" w:eastAsia="Times New Roman" w:hAnsi="Calibri" w:cs="Calibri"/>
-                <w:color w:val="000000"/>
-              </w:rPr>
-              <w:t xml:space="preserve"> </w:t>
-            </w:r>
-            <w:proofErr w:type="spellStart"/>
-            <w:r>
-              <w:rPr>
-                <w:rFonts w:ascii="Calibri" w:eastAsia="Times New Roman" w:hAnsi="Calibri" w:cs="Calibri"/>
-                <w:color w:val="000000"/>
-              </w:rPr>
-              <w:t>turi</w:t>
-            </w:r>
-            <w:proofErr w:type="spellEnd"/>
-            <w:r>
-              <w:rPr>
-                <w:rFonts w:ascii="Calibri" w:eastAsia="Times New Roman" w:hAnsi="Calibri" w:cs="Calibri"/>
-                <w:color w:val="000000"/>
-              </w:rPr>
-              <w:t xml:space="preserve"> </w:t>
+              <w:t xml:space="preserve">Raskite produktus, kurie savo varde turi </w:t>
             </w:r>
             <w:r>
               <w:rPr>
@@ -2649,85 +2109,12 @@
                 <w:color w:val="000000"/>
               </w:rPr>
             </w:pPr>
-            <w:proofErr w:type="spellStart"/>
             <w:r>
               <w:rPr>
                 <w:rFonts w:ascii="Calibri" w:eastAsia="Times New Roman" w:hAnsi="Calibri" w:cs="Calibri"/>
                 <w:color w:val="000000"/>
               </w:rPr>
-              <w:t>Raskite</w:t>
-            </w:r>
-            <w:proofErr w:type="spellEnd"/>
-            <w:r>
-              <w:rPr>
-                <w:rFonts w:ascii="Calibri" w:eastAsia="Times New Roman" w:hAnsi="Calibri" w:cs="Calibri"/>
-                <w:color w:val="000000"/>
-              </w:rPr>
-              <w:t xml:space="preserve"> </w:t>
-            </w:r>
-            <w:proofErr w:type="spellStart"/>
-            <w:r>
-              <w:rPr>
-                <w:rFonts w:ascii="Calibri" w:eastAsia="Times New Roman" w:hAnsi="Calibri" w:cs="Calibri"/>
-                <w:color w:val="000000"/>
-              </w:rPr>
-              <w:t>produktus</w:t>
-            </w:r>
-            <w:proofErr w:type="spellEnd"/>
-            <w:r>
-              <w:rPr>
-                <w:rFonts w:ascii="Calibri" w:eastAsia="Times New Roman" w:hAnsi="Calibri" w:cs="Calibri"/>
-                <w:color w:val="000000"/>
-              </w:rPr>
-              <w:t xml:space="preserve">, </w:t>
-            </w:r>
-            <w:proofErr w:type="spellStart"/>
-            <w:r>
-              <w:rPr>
-                <w:rFonts w:ascii="Calibri" w:eastAsia="Times New Roman" w:hAnsi="Calibri" w:cs="Calibri"/>
-                <w:color w:val="000000"/>
-              </w:rPr>
-              <w:t>kurių</w:t>
-            </w:r>
-            <w:proofErr w:type="spellEnd"/>
-            <w:r>
-              <w:rPr>
-                <w:rFonts w:ascii="Calibri" w:eastAsia="Times New Roman" w:hAnsi="Calibri" w:cs="Calibri"/>
-                <w:color w:val="000000"/>
-              </w:rPr>
-              <w:t xml:space="preserve"> </w:t>
-            </w:r>
-            <w:proofErr w:type="spellStart"/>
-            <w:r>
-              <w:rPr>
-                <w:rFonts w:ascii="Calibri" w:eastAsia="Times New Roman" w:hAnsi="Calibri" w:cs="Calibri"/>
-                <w:color w:val="000000"/>
-              </w:rPr>
-              <w:t>pavadinimas</w:t>
-            </w:r>
-            <w:proofErr w:type="spellEnd"/>
-            <w:r>
-              <w:rPr>
-                <w:rFonts w:ascii="Calibri" w:eastAsia="Times New Roman" w:hAnsi="Calibri" w:cs="Calibri"/>
-                <w:color w:val="000000"/>
-              </w:rPr>
-              <w:t xml:space="preserve"> </w:t>
-            </w:r>
-            <w:proofErr w:type="spellStart"/>
-            <w:r>
-              <w:rPr>
-                <w:rFonts w:ascii="Calibri" w:eastAsia="Times New Roman" w:hAnsi="Calibri" w:cs="Calibri"/>
-                <w:color w:val="000000"/>
-              </w:rPr>
-              <w:t>baigiaisi</w:t>
-            </w:r>
-            <w:proofErr w:type="spellEnd"/>
-            <w:r>
-              <w:rPr>
-                <w:rFonts w:ascii="Calibri" w:eastAsia="Times New Roman" w:hAnsi="Calibri" w:cs="Calibri"/>
-                <w:color w:val="000000"/>
-              </w:rPr>
-              <w:t xml:space="preserve"> </w:t>
+              <w:t xml:space="preserve">Raskite produktus, kurių pavadinimas baigiaisi </w:t>
             </w:r>
             <w:r>
               <w:rPr>
@@ -2770,117 +2157,12 @@
                 <w:color w:val="000000"/>
               </w:rPr>
             </w:pPr>
-            <w:proofErr w:type="spellStart"/>
             <w:r>
               <w:rPr>
                 <w:rFonts w:ascii="Calibri" w:eastAsia="Times New Roman" w:hAnsi="Calibri" w:cs="Calibri"/>
                 <w:color w:val="000000"/>
               </w:rPr>
-              <w:t>Kiek</w:t>
-            </w:r>
-            <w:proofErr w:type="spellEnd"/>
-            <w:r>
-              <w:rPr>
-                <w:rFonts w:ascii="Calibri" w:eastAsia="Times New Roman" w:hAnsi="Calibri" w:cs="Calibri"/>
-                <w:color w:val="000000"/>
-              </w:rPr>
-              <w:t xml:space="preserve"> </w:t>
-            </w:r>
-            <w:proofErr w:type="spellStart"/>
-            <w:r>
-              <w:rPr>
-                <w:rFonts w:ascii="Calibri" w:eastAsia="Times New Roman" w:hAnsi="Calibri" w:cs="Calibri"/>
-                <w:color w:val="000000"/>
-              </w:rPr>
-              <w:t>yra</w:t>
-            </w:r>
-            <w:proofErr w:type="spellEnd"/>
-            <w:r>
-              <w:rPr>
-                <w:rFonts w:ascii="Calibri" w:eastAsia="Times New Roman" w:hAnsi="Calibri" w:cs="Calibri"/>
-                <w:color w:val="000000"/>
-              </w:rPr>
-              <w:t xml:space="preserve"> </w:t>
-            </w:r>
-            <w:proofErr w:type="spellStart"/>
-            <w:r>
-              <w:rPr>
-                <w:rFonts w:ascii="Calibri" w:eastAsia="Times New Roman" w:hAnsi="Calibri" w:cs="Calibri"/>
-                <w:color w:val="000000"/>
-              </w:rPr>
-              <w:t>klientų</w:t>
-            </w:r>
-            <w:proofErr w:type="spellEnd"/>
-            <w:r>
-              <w:rPr>
-                <w:rFonts w:ascii="Calibri" w:eastAsia="Times New Roman" w:hAnsi="Calibri" w:cs="Calibri"/>
-                <w:color w:val="000000"/>
-              </w:rPr>
-              <w:t xml:space="preserve"> </w:t>
-            </w:r>
-            <w:proofErr w:type="spellStart"/>
-            <w:r>
-              <w:rPr>
-                <w:rFonts w:ascii="Calibri" w:eastAsia="Times New Roman" w:hAnsi="Calibri" w:cs="Calibri"/>
-                <w:color w:val="000000"/>
-              </w:rPr>
-              <w:t>Danijoje</w:t>
-            </w:r>
-            <w:proofErr w:type="spellEnd"/>
-            <w:r>
-              <w:rPr>
-                <w:rFonts w:ascii="Calibri" w:eastAsia="Times New Roman" w:hAnsi="Calibri" w:cs="Calibri"/>
-                <w:color w:val="000000"/>
-              </w:rPr>
-              <w:t xml:space="preserve">, </w:t>
-            </w:r>
-            <w:proofErr w:type="spellStart"/>
-            <w:r>
-              <w:rPr>
-                <w:rFonts w:ascii="Calibri" w:eastAsia="Times New Roman" w:hAnsi="Calibri" w:cs="Calibri"/>
-                <w:color w:val="000000"/>
-              </w:rPr>
-              <w:t>Norvegijoje</w:t>
-            </w:r>
-            <w:proofErr w:type="spellEnd"/>
-            <w:r>
-              <w:rPr>
-                <w:rFonts w:ascii="Calibri" w:eastAsia="Times New Roman" w:hAnsi="Calibri" w:cs="Calibri"/>
-                <w:color w:val="000000"/>
-              </w:rPr>
-              <w:t xml:space="preserve"> </w:t>
-            </w:r>
-            <w:proofErr w:type="spellStart"/>
-            <w:r>
-              <w:rPr>
-                <w:rFonts w:ascii="Calibri" w:eastAsia="Times New Roman" w:hAnsi="Calibri" w:cs="Calibri"/>
-                <w:color w:val="000000"/>
-              </w:rPr>
-              <w:t>ir</w:t>
-            </w:r>
-            <w:proofErr w:type="spellEnd"/>
-            <w:r>
-              <w:rPr>
-                <w:rFonts w:ascii="Calibri" w:eastAsia="Times New Roman" w:hAnsi="Calibri" w:cs="Calibri"/>
-                <w:color w:val="000000"/>
-              </w:rPr>
-              <w:t xml:space="preserve"> </w:t>
-            </w:r>
-            <w:proofErr w:type="spellStart"/>
-            <w:r>
-              <w:rPr>
-                <w:rFonts w:ascii="Calibri" w:eastAsia="Times New Roman" w:hAnsi="Calibri" w:cs="Calibri"/>
-                <w:color w:val="000000"/>
-              </w:rPr>
-              <w:t>Švedijoje</w:t>
-            </w:r>
-            <w:proofErr w:type="spellEnd"/>
-            <w:r>
-              <w:rPr>
-                <w:rFonts w:ascii="Calibri" w:eastAsia="Times New Roman" w:hAnsi="Calibri" w:cs="Calibri"/>
-                <w:color w:val="000000"/>
-              </w:rPr>
-              <w:t>?</w:t>
+              <w:t>Kiek yra klientų Danijoje, Norvegijoje ir Švedijoje?</w:t>
             </w:r>
           </w:p>
         </w:tc>
@@ -2916,149 +2198,12 @@
                 <w:color w:val="000000"/>
               </w:rPr>
             </w:pPr>
-            <w:proofErr w:type="spellStart"/>
             <w:r>
               <w:rPr>
                 <w:rFonts w:ascii="Calibri" w:eastAsia="Times New Roman" w:hAnsi="Calibri" w:cs="Calibri"/>
                 <w:color w:val="000000"/>
               </w:rPr>
-              <w:t>Kokie</w:t>
-            </w:r>
-            <w:proofErr w:type="spellEnd"/>
-            <w:r>
-              <w:rPr>
-                <w:rFonts w:ascii="Calibri" w:eastAsia="Times New Roman" w:hAnsi="Calibri" w:cs="Calibri"/>
-                <w:color w:val="000000"/>
-              </w:rPr>
-              <w:t xml:space="preserve"> </w:t>
-            </w:r>
-            <w:proofErr w:type="spellStart"/>
-            <w:r>
-              <w:rPr>
-                <w:rFonts w:ascii="Calibri" w:eastAsia="Times New Roman" w:hAnsi="Calibri" w:cs="Calibri"/>
-                <w:color w:val="000000"/>
-              </w:rPr>
-              <w:t>produktai</w:t>
-            </w:r>
-            <w:proofErr w:type="spellEnd"/>
-            <w:r>
-              <w:rPr>
-                <w:rFonts w:ascii="Calibri" w:eastAsia="Times New Roman" w:hAnsi="Calibri" w:cs="Calibri"/>
-                <w:color w:val="000000"/>
-              </w:rPr>
-              <w:t xml:space="preserve"> </w:t>
-            </w:r>
-            <w:proofErr w:type="spellStart"/>
-            <w:r>
-              <w:rPr>
-                <w:rFonts w:ascii="Calibri" w:eastAsia="Times New Roman" w:hAnsi="Calibri" w:cs="Calibri"/>
-                <w:color w:val="000000"/>
-              </w:rPr>
-              <w:t>yra</w:t>
-            </w:r>
-            <w:proofErr w:type="spellEnd"/>
-            <w:r>
-              <w:rPr>
-                <w:rFonts w:ascii="Calibri" w:eastAsia="Times New Roman" w:hAnsi="Calibri" w:cs="Calibri"/>
-                <w:color w:val="000000"/>
-              </w:rPr>
-              <w:t xml:space="preserve">, </w:t>
-            </w:r>
-            <w:proofErr w:type="spellStart"/>
-            <w:r>
-              <w:rPr>
-                <w:rFonts w:ascii="Calibri" w:eastAsia="Times New Roman" w:hAnsi="Calibri" w:cs="Calibri"/>
-                <w:color w:val="000000"/>
-              </w:rPr>
-              <w:t>kuriu</w:t>
-            </w:r>
-            <w:proofErr w:type="spellEnd"/>
-            <w:r>
-              <w:rPr>
-                <w:rFonts w:ascii="Calibri" w:eastAsia="Times New Roman" w:hAnsi="Calibri" w:cs="Calibri"/>
-                <w:color w:val="000000"/>
-              </w:rPr>
-              <w:t xml:space="preserve"> </w:t>
-            </w:r>
-            <w:proofErr w:type="spellStart"/>
-            <w:r>
-              <w:rPr>
-                <w:rFonts w:ascii="Calibri" w:eastAsia="Times New Roman" w:hAnsi="Calibri" w:cs="Calibri"/>
-                <w:color w:val="000000"/>
-              </w:rPr>
-              <w:t>produkto</w:t>
-            </w:r>
-            <w:proofErr w:type="spellEnd"/>
-            <w:r>
-              <w:rPr>
-                <w:rFonts w:ascii="Calibri" w:eastAsia="Times New Roman" w:hAnsi="Calibri" w:cs="Calibri"/>
-                <w:color w:val="000000"/>
-              </w:rPr>
-              <w:t xml:space="preserve"> </w:t>
-            </w:r>
-            <w:proofErr w:type="spellStart"/>
-            <w:r>
-              <w:rPr>
-                <w:rFonts w:ascii="Calibri" w:eastAsia="Times New Roman" w:hAnsi="Calibri" w:cs="Calibri"/>
-                <w:color w:val="000000"/>
-              </w:rPr>
-              <w:t>kodas</w:t>
-            </w:r>
-            <w:proofErr w:type="spellEnd"/>
-            <w:r>
-              <w:rPr>
-                <w:rFonts w:ascii="Calibri" w:eastAsia="Times New Roman" w:hAnsi="Calibri" w:cs="Calibri"/>
-                <w:color w:val="000000"/>
-              </w:rPr>
-              <w:t xml:space="preserve"> </w:t>
-            </w:r>
-            <w:proofErr w:type="spellStart"/>
-            <w:r>
-              <w:rPr>
-                <w:rFonts w:ascii="Calibri" w:eastAsia="Times New Roman" w:hAnsi="Calibri" w:cs="Calibri"/>
-                <w:color w:val="000000"/>
-              </w:rPr>
-              <w:t>yra</w:t>
-            </w:r>
-            <w:proofErr w:type="spellEnd"/>
-            <w:r>
-              <w:rPr>
-                <w:rFonts w:ascii="Calibri" w:eastAsia="Times New Roman" w:hAnsi="Calibri" w:cs="Calibri"/>
-                <w:color w:val="000000"/>
-              </w:rPr>
-              <w:t xml:space="preserve"> </w:t>
-            </w:r>
-            <w:proofErr w:type="spellStart"/>
-            <w:r>
-              <w:rPr>
-                <w:rFonts w:ascii="Calibri" w:eastAsia="Times New Roman" w:hAnsi="Calibri" w:cs="Calibri"/>
-                <w:color w:val="000000"/>
-              </w:rPr>
-              <w:t>inervale</w:t>
-            </w:r>
-            <w:proofErr w:type="spellEnd"/>
-            <w:r>
-              <w:rPr>
-                <w:rFonts w:ascii="Calibri" w:eastAsia="Times New Roman" w:hAnsi="Calibri" w:cs="Calibri"/>
-                <w:color w:val="000000"/>
-              </w:rPr>
-              <w:t xml:space="preserve"> </w:t>
-            </w:r>
-            <w:proofErr w:type="spellStart"/>
-            <w:r>
-              <w:rPr>
-                <w:rFonts w:ascii="Calibri" w:eastAsia="Times New Roman" w:hAnsi="Calibri" w:cs="Calibri"/>
-                <w:color w:val="000000"/>
-              </w:rPr>
-              <w:t>nuo</w:t>
-            </w:r>
-            <w:proofErr w:type="spellEnd"/>
-            <w:r>
-              <w:rPr>
-                <w:rFonts w:ascii="Calibri" w:eastAsia="Times New Roman" w:hAnsi="Calibri" w:cs="Calibri"/>
-                <w:color w:val="000000"/>
-              </w:rPr>
-              <w:t xml:space="preserve"> </w:t>
+              <w:t xml:space="preserve">Kokie produktai yra, kuriu produkto kodas yra inervale nuo </w:t>
             </w:r>
             <w:r>
               <w:rPr>
@@ -3067,7 +2212,6 @@
               </w:rPr>
               <w:t xml:space="preserve">S700_1000 </w:t>
             </w:r>
-            <w:proofErr w:type="spellStart"/>
             <w:r>
               <w:rPr>
                 <w:rFonts w:ascii="Calibri" w:eastAsia="Times New Roman" w:hAnsi="Calibri" w:cs="Calibri"/>
@@ -3075,7 +2219,6 @@
               </w:rPr>
               <w:t>iki</w:t>
             </w:r>
-            <w:proofErr w:type="spellEnd"/>
             <w:r>
               <w:rPr>
                 <w:rFonts w:ascii="Calibri" w:eastAsia="Times New Roman" w:hAnsi="Calibri" w:cs="Calibri"/>
@@ -3124,79 +2267,13 @@
                 <w:color w:val="000000"/>
               </w:rPr>
             </w:pPr>
-            <w:proofErr w:type="spellStart"/>
             <w:r>
               <w:rPr>
                 <w:rFonts w:ascii="Calibri" w:eastAsia="Times New Roman" w:hAnsi="Calibri" w:cs="Calibri"/>
                 <w:color w:val="000000"/>
               </w:rPr>
-              <w:t>Kurių</w:t>
+              <w:t>Kurių klientų pavadinime yra skaitmenų</w:t>
             </w:r>
-            <w:proofErr w:type="spellEnd"/>
-            <w:r>
-              <w:rPr>
-                <w:rFonts w:ascii="Calibri" w:eastAsia="Times New Roman" w:hAnsi="Calibri" w:cs="Calibri"/>
-                <w:color w:val="000000"/>
-              </w:rPr>
-              <w:t xml:space="preserve"> </w:t>
-            </w:r>
-            <w:proofErr w:type="spellStart"/>
-            <w:r>
-              <w:rPr>
-                <w:rFonts w:ascii="Calibri" w:eastAsia="Times New Roman" w:hAnsi="Calibri" w:cs="Calibri"/>
-                <w:color w:val="000000"/>
-              </w:rPr>
-              <w:t>klientų</w:t>
-            </w:r>
-            <w:proofErr w:type="spellEnd"/>
-            <w:r>
-              <w:rPr>
-                <w:rFonts w:ascii="Calibri" w:eastAsia="Times New Roman" w:hAnsi="Calibri" w:cs="Calibri"/>
-                <w:color w:val="000000"/>
-              </w:rPr>
-              <w:t xml:space="preserve"> </w:t>
-            </w:r>
-            <w:proofErr w:type="spellStart"/>
-            <w:r>
-              <w:rPr>
-                <w:rFonts w:ascii="Calibri" w:eastAsia="Times New Roman" w:hAnsi="Calibri" w:cs="Calibri"/>
-                <w:color w:val="000000"/>
-              </w:rPr>
-              <w:t>pavadinime</w:t>
-            </w:r>
-            <w:proofErr w:type="spellEnd"/>
-            <w:r>
-              <w:rPr>
-                <w:rFonts w:ascii="Calibri" w:eastAsia="Times New Roman" w:hAnsi="Calibri" w:cs="Calibri"/>
-                <w:color w:val="000000"/>
-              </w:rPr>
-              <w:t xml:space="preserve"> </w:t>
-            </w:r>
-            <w:proofErr w:type="spellStart"/>
-            <w:r>
-              <w:rPr>
-                <w:rFonts w:ascii="Calibri" w:eastAsia="Times New Roman" w:hAnsi="Calibri" w:cs="Calibri"/>
-                <w:color w:val="000000"/>
-              </w:rPr>
-              <w:t>yra</w:t>
-            </w:r>
-            <w:proofErr w:type="spellEnd"/>
-            <w:r>
-              <w:rPr>
-                <w:rFonts w:ascii="Calibri" w:eastAsia="Times New Roman" w:hAnsi="Calibri" w:cs="Calibri"/>
-                <w:color w:val="000000"/>
-              </w:rPr>
-              <w:t xml:space="preserve"> </w:t>
-            </w:r>
-            <w:proofErr w:type="spellStart"/>
-            <w:r>
-              <w:rPr>
-                <w:rFonts w:ascii="Calibri" w:eastAsia="Times New Roman" w:hAnsi="Calibri" w:cs="Calibri"/>
-                <w:color w:val="000000"/>
-              </w:rPr>
-              <w:t>skaitmenų</w:t>
-            </w:r>
-            <w:proofErr w:type="spellEnd"/>
             <w:r>
               <w:rPr>
                 <w:rFonts w:ascii="Calibri" w:eastAsia="Times New Roman" w:hAnsi="Calibri" w:cs="Calibri"/>
@@ -3238,69 +2315,12 @@
                 <w:color w:val="000000"/>
               </w:rPr>
             </w:pPr>
-            <w:proofErr w:type="spellStart"/>
             <w:r>
               <w:rPr>
                 <w:rFonts w:ascii="Calibri" w:eastAsia="Times New Roman" w:hAnsi="Calibri" w:cs="Calibri"/>
                 <w:color w:val="000000"/>
               </w:rPr>
-              <w:t>Kurie</w:t>
-            </w:r>
-            <w:proofErr w:type="spellEnd"/>
-            <w:r>
-              <w:rPr>
-                <w:rFonts w:ascii="Calibri" w:eastAsia="Times New Roman" w:hAnsi="Calibri" w:cs="Calibri"/>
-                <w:color w:val="000000"/>
-              </w:rPr>
-              <w:t xml:space="preserve"> </w:t>
-            </w:r>
-            <w:proofErr w:type="spellStart"/>
-            <w:r>
-              <w:rPr>
-                <w:rFonts w:ascii="Calibri" w:eastAsia="Times New Roman" w:hAnsi="Calibri" w:cs="Calibri"/>
-                <w:color w:val="000000"/>
-              </w:rPr>
-              <w:t>darbuotojai</w:t>
-            </w:r>
-            <w:proofErr w:type="spellEnd"/>
-            <w:r>
-              <w:rPr>
-                <w:rFonts w:ascii="Calibri" w:eastAsia="Times New Roman" w:hAnsi="Calibri" w:cs="Calibri"/>
-                <w:color w:val="000000"/>
-              </w:rPr>
-              <w:t xml:space="preserve"> </w:t>
-            </w:r>
-            <w:proofErr w:type="spellStart"/>
-            <w:r>
-              <w:rPr>
-                <w:rFonts w:ascii="Calibri" w:eastAsia="Times New Roman" w:hAnsi="Calibri" w:cs="Calibri"/>
-                <w:color w:val="000000"/>
-              </w:rPr>
-              <w:t>turi</w:t>
-            </w:r>
-            <w:proofErr w:type="spellEnd"/>
-            <w:r>
-              <w:rPr>
-                <w:rFonts w:ascii="Calibri" w:eastAsia="Times New Roman" w:hAnsi="Calibri" w:cs="Calibri"/>
-                <w:color w:val="000000"/>
-              </w:rPr>
-              <w:t xml:space="preserve"> </w:t>
-            </w:r>
-            <w:proofErr w:type="spellStart"/>
-            <w:r>
-              <w:rPr>
-                <w:rFonts w:ascii="Calibri" w:eastAsia="Times New Roman" w:hAnsi="Calibri" w:cs="Calibri"/>
-                <w:color w:val="000000"/>
-              </w:rPr>
-              <w:t>vardus</w:t>
-            </w:r>
-            <w:proofErr w:type="spellEnd"/>
-            <w:r>
-              <w:rPr>
-                <w:rFonts w:ascii="Calibri" w:eastAsia="Times New Roman" w:hAnsi="Calibri" w:cs="Calibri"/>
-                <w:color w:val="000000"/>
-              </w:rPr>
-              <w:t xml:space="preserve"> </w:t>
+              <w:t xml:space="preserve">Kurie darbuotojai turi vardus </w:t>
             </w:r>
             <w:r>
               <w:rPr>
@@ -3309,7 +2329,6 @@
               </w:rPr>
               <w:t xml:space="preserve">Dianne </w:t>
             </w:r>
-            <w:proofErr w:type="spellStart"/>
             <w:r>
               <w:rPr>
                 <w:rFonts w:ascii="Calibri" w:eastAsia="Times New Roman" w:hAnsi="Calibri" w:cs="Calibri"/>
@@ -3317,7 +2336,6 @@
               </w:rPr>
               <w:t>arba</w:t>
             </w:r>
-            <w:proofErr w:type="spellEnd"/>
             <w:r>
               <w:rPr>
                 <w:rFonts w:ascii="Calibri" w:eastAsia="Times New Roman" w:hAnsi="Calibri" w:cs="Calibri"/>
@@ -3366,69 +2384,12 @@
                 <w:color w:val="000000"/>
               </w:rPr>
             </w:pPr>
-            <w:proofErr w:type="spellStart"/>
             <w:r>
               <w:rPr>
                 <w:rFonts w:ascii="Calibri" w:eastAsia="Times New Roman" w:hAnsi="Calibri" w:cs="Calibri"/>
                 <w:color w:val="000000"/>
               </w:rPr>
-              <w:t>Kurių</w:t>
-            </w:r>
-            <w:proofErr w:type="spellEnd"/>
-            <w:r>
-              <w:rPr>
-                <w:rFonts w:ascii="Calibri" w:eastAsia="Times New Roman" w:hAnsi="Calibri" w:cs="Calibri"/>
-                <w:color w:val="000000"/>
-              </w:rPr>
-              <w:t xml:space="preserve"> </w:t>
-            </w:r>
-            <w:proofErr w:type="spellStart"/>
-            <w:r>
-              <w:rPr>
-                <w:rFonts w:ascii="Calibri" w:eastAsia="Times New Roman" w:hAnsi="Calibri" w:cs="Calibri"/>
-                <w:color w:val="000000"/>
-              </w:rPr>
-              <w:t>produktų</w:t>
-            </w:r>
-            <w:proofErr w:type="spellEnd"/>
-            <w:r>
-              <w:rPr>
-                <w:rFonts w:ascii="Calibri" w:eastAsia="Times New Roman" w:hAnsi="Calibri" w:cs="Calibri"/>
-                <w:color w:val="000000"/>
-              </w:rPr>
-              <w:t xml:space="preserve"> </w:t>
-            </w:r>
-            <w:proofErr w:type="spellStart"/>
-            <w:r>
-              <w:rPr>
-                <w:rFonts w:ascii="Calibri" w:eastAsia="Times New Roman" w:hAnsi="Calibri" w:cs="Calibri"/>
-                <w:color w:val="000000"/>
-              </w:rPr>
-              <w:t>pavadinime</w:t>
-            </w:r>
-            <w:proofErr w:type="spellEnd"/>
-            <w:r>
-              <w:rPr>
-                <w:rFonts w:ascii="Calibri" w:eastAsia="Times New Roman" w:hAnsi="Calibri" w:cs="Calibri"/>
-                <w:color w:val="000000"/>
-              </w:rPr>
-              <w:t xml:space="preserve"> </w:t>
-            </w:r>
-            <w:proofErr w:type="spellStart"/>
-            <w:r>
-              <w:rPr>
-                <w:rFonts w:ascii="Calibri" w:eastAsia="Times New Roman" w:hAnsi="Calibri" w:cs="Calibri"/>
-                <w:color w:val="000000"/>
-              </w:rPr>
-              <w:t>yra</w:t>
-            </w:r>
-            <w:proofErr w:type="spellEnd"/>
-            <w:r>
-              <w:rPr>
-                <w:rFonts w:ascii="Calibri" w:eastAsia="Times New Roman" w:hAnsi="Calibri" w:cs="Calibri"/>
-                <w:color w:val="000000"/>
-              </w:rPr>
-              <w:t xml:space="preserve"> </w:t>
+              <w:t xml:space="preserve">Kurių produktų pavadinime yra </w:t>
             </w:r>
             <w:r>
               <w:rPr>
@@ -3437,7 +2398,6 @@
               </w:rPr>
               <w:t xml:space="preserve">ship </w:t>
             </w:r>
-            <w:proofErr w:type="spellStart"/>
             <w:r>
               <w:rPr>
                 <w:rFonts w:ascii="Calibri" w:eastAsia="Times New Roman" w:hAnsi="Calibri" w:cs="Calibri"/>
@@ -3445,7 +2405,6 @@
               </w:rPr>
               <w:t>arba</w:t>
             </w:r>
-            <w:proofErr w:type="spellEnd"/>
             <w:r>
               <w:rPr>
                 <w:rFonts w:ascii="Calibri" w:eastAsia="Times New Roman" w:hAnsi="Calibri" w:cs="Calibri"/>
@@ -3494,69 +2453,12 @@
                 <w:color w:val="000000"/>
               </w:rPr>
             </w:pPr>
-            <w:proofErr w:type="spellStart"/>
             <w:r>
               <w:rPr>
                 <w:rFonts w:ascii="Calibri" w:eastAsia="Times New Roman" w:hAnsi="Calibri" w:cs="Calibri"/>
                 <w:color w:val="000000"/>
               </w:rPr>
-              <w:t>Kurių</w:t>
-            </w:r>
-            <w:proofErr w:type="spellEnd"/>
-            <w:r>
-              <w:rPr>
-                <w:rFonts w:ascii="Calibri" w:eastAsia="Times New Roman" w:hAnsi="Calibri" w:cs="Calibri"/>
-                <w:color w:val="000000"/>
-              </w:rPr>
-              <w:t xml:space="preserve"> </w:t>
-            </w:r>
-            <w:proofErr w:type="spellStart"/>
-            <w:r>
-              <w:rPr>
-                <w:rFonts w:ascii="Calibri" w:eastAsia="Times New Roman" w:hAnsi="Calibri" w:cs="Calibri"/>
-                <w:color w:val="000000"/>
-              </w:rPr>
-              <w:t>produktų</w:t>
-            </w:r>
-            <w:proofErr w:type="spellEnd"/>
-            <w:r>
-              <w:rPr>
-                <w:rFonts w:ascii="Calibri" w:eastAsia="Times New Roman" w:hAnsi="Calibri" w:cs="Calibri"/>
-                <w:color w:val="000000"/>
-              </w:rPr>
-              <w:t xml:space="preserve"> </w:t>
-            </w:r>
-            <w:proofErr w:type="spellStart"/>
-            <w:r>
-              <w:rPr>
-                <w:rFonts w:ascii="Calibri" w:eastAsia="Times New Roman" w:hAnsi="Calibri" w:cs="Calibri"/>
-                <w:color w:val="000000"/>
-              </w:rPr>
-              <w:t>kodas</w:t>
-            </w:r>
-            <w:proofErr w:type="spellEnd"/>
-            <w:r>
-              <w:rPr>
-                <w:rFonts w:ascii="Calibri" w:eastAsia="Times New Roman" w:hAnsi="Calibri" w:cs="Calibri"/>
-                <w:color w:val="000000"/>
-              </w:rPr>
-              <w:t xml:space="preserve"> </w:t>
-            </w:r>
-            <w:proofErr w:type="spellStart"/>
-            <w:r>
-              <w:rPr>
-                <w:rFonts w:ascii="Calibri" w:eastAsia="Times New Roman" w:hAnsi="Calibri" w:cs="Calibri"/>
-                <w:color w:val="000000"/>
-              </w:rPr>
-              <w:t>prasideda</w:t>
-            </w:r>
-            <w:proofErr w:type="spellEnd"/>
-            <w:r>
-              <w:rPr>
-                <w:rFonts w:ascii="Calibri" w:eastAsia="Times New Roman" w:hAnsi="Calibri" w:cs="Calibri"/>
-                <w:color w:val="000000"/>
-              </w:rPr>
-              <w:t xml:space="preserve"> </w:t>
+              <w:t xml:space="preserve">Kurių produktų kodas prasideda </w:t>
             </w:r>
             <w:r>
               <w:rPr>
@@ -3599,69 +2501,12 @@
                 <w:color w:val="000000"/>
               </w:rPr>
             </w:pPr>
-            <w:proofErr w:type="spellStart"/>
             <w:r>
               <w:rPr>
                 <w:rFonts w:ascii="Calibri" w:eastAsia="Times New Roman" w:hAnsi="Calibri" w:cs="Calibri"/>
                 <w:color w:val="000000"/>
               </w:rPr>
-              <w:t>Kurie</w:t>
-            </w:r>
-            <w:proofErr w:type="spellEnd"/>
-            <w:r>
-              <w:rPr>
-                <w:rFonts w:ascii="Calibri" w:eastAsia="Times New Roman" w:hAnsi="Calibri" w:cs="Calibri"/>
-                <w:color w:val="000000"/>
-              </w:rPr>
-              <w:t xml:space="preserve"> </w:t>
-            </w:r>
-            <w:proofErr w:type="spellStart"/>
-            <w:r>
-              <w:rPr>
-                <w:rFonts w:ascii="Calibri" w:eastAsia="Times New Roman" w:hAnsi="Calibri" w:cs="Calibri"/>
-                <w:color w:val="000000"/>
-              </w:rPr>
-              <w:t>darbuotojai</w:t>
-            </w:r>
-            <w:proofErr w:type="spellEnd"/>
-            <w:r>
-              <w:rPr>
-                <w:rFonts w:ascii="Calibri" w:eastAsia="Times New Roman" w:hAnsi="Calibri" w:cs="Calibri"/>
-                <w:color w:val="000000"/>
-              </w:rPr>
-              <w:t xml:space="preserve"> </w:t>
-            </w:r>
-            <w:proofErr w:type="spellStart"/>
-            <w:r>
-              <w:rPr>
-                <w:rFonts w:ascii="Calibri" w:eastAsia="Times New Roman" w:hAnsi="Calibri" w:cs="Calibri"/>
-                <w:color w:val="000000"/>
-              </w:rPr>
-              <w:t>turi</w:t>
-            </w:r>
-            <w:proofErr w:type="spellEnd"/>
-            <w:r>
-              <w:rPr>
-                <w:rFonts w:ascii="Calibri" w:eastAsia="Times New Roman" w:hAnsi="Calibri" w:cs="Calibri"/>
-                <w:color w:val="000000"/>
-              </w:rPr>
-              <w:t xml:space="preserve"> </w:t>
-            </w:r>
-            <w:proofErr w:type="spellStart"/>
-            <w:r>
-              <w:rPr>
-                <w:rFonts w:ascii="Calibri" w:eastAsia="Times New Roman" w:hAnsi="Calibri" w:cs="Calibri"/>
-                <w:color w:val="000000"/>
-              </w:rPr>
-              <w:t>vardus</w:t>
-            </w:r>
-            <w:proofErr w:type="spellEnd"/>
-            <w:r>
-              <w:rPr>
-                <w:rFonts w:ascii="Calibri" w:eastAsia="Times New Roman" w:hAnsi="Calibri" w:cs="Calibri"/>
-                <w:color w:val="000000"/>
-              </w:rPr>
-              <w:t xml:space="preserve"> </w:t>
+              <w:t xml:space="preserve">Kurie darbuotojai turi vardus </w:t>
             </w:r>
             <w:r>
               <w:rPr>
@@ -3704,149 +2549,12 @@
                 <w:color w:val="000000"/>
               </w:rPr>
             </w:pPr>
-            <w:proofErr w:type="spellStart"/>
             <w:r>
               <w:rPr>
                 <w:rFonts w:ascii="Calibri" w:eastAsia="Times New Roman" w:hAnsi="Calibri" w:cs="Calibri"/>
                 <w:color w:val="000000"/>
               </w:rPr>
-              <w:t>Kurie</w:t>
-            </w:r>
-            <w:proofErr w:type="spellEnd"/>
-            <w:r>
-              <w:rPr>
-                <w:rFonts w:ascii="Calibri" w:eastAsia="Times New Roman" w:hAnsi="Calibri" w:cs="Calibri"/>
-                <w:color w:val="000000"/>
-              </w:rPr>
-              <w:t xml:space="preserve"> </w:t>
-            </w:r>
-            <w:proofErr w:type="spellStart"/>
-            <w:r>
-              <w:rPr>
-                <w:rFonts w:ascii="Calibri" w:eastAsia="Times New Roman" w:hAnsi="Calibri" w:cs="Calibri"/>
-                <w:color w:val="000000"/>
-              </w:rPr>
-              <w:t>darbuotojai</w:t>
-            </w:r>
-            <w:proofErr w:type="spellEnd"/>
-            <w:r>
-              <w:rPr>
-                <w:rFonts w:ascii="Calibri" w:eastAsia="Times New Roman" w:hAnsi="Calibri" w:cs="Calibri"/>
-                <w:color w:val="000000"/>
-              </w:rPr>
-              <w:t xml:space="preserve"> </w:t>
-            </w:r>
-            <w:proofErr w:type="spellStart"/>
-            <w:r>
-              <w:rPr>
-                <w:rFonts w:ascii="Calibri" w:eastAsia="Times New Roman" w:hAnsi="Calibri" w:cs="Calibri"/>
-                <w:color w:val="000000"/>
-              </w:rPr>
-              <w:t>turi</w:t>
-            </w:r>
-            <w:proofErr w:type="spellEnd"/>
-            <w:r>
-              <w:rPr>
-                <w:rFonts w:ascii="Calibri" w:eastAsia="Times New Roman" w:hAnsi="Calibri" w:cs="Calibri"/>
-                <w:color w:val="000000"/>
-              </w:rPr>
-              <w:t xml:space="preserve"> ne </w:t>
-            </w:r>
-            <w:proofErr w:type="spellStart"/>
-            <w:r>
-              <w:rPr>
-                <w:rFonts w:ascii="Calibri" w:eastAsia="Times New Roman" w:hAnsi="Calibri" w:cs="Calibri"/>
-                <w:color w:val="000000"/>
-              </w:rPr>
-              <w:t>alfabetinius</w:t>
-            </w:r>
-            <w:proofErr w:type="spellEnd"/>
-            <w:r>
-              <w:rPr>
-                <w:rFonts w:ascii="Calibri" w:eastAsia="Times New Roman" w:hAnsi="Calibri" w:cs="Calibri"/>
-                <w:color w:val="000000"/>
-              </w:rPr>
-              <w:t xml:space="preserve"> </w:t>
-            </w:r>
-            <w:proofErr w:type="spellStart"/>
-            <w:r>
-              <w:rPr>
-                <w:rFonts w:ascii="Calibri" w:eastAsia="Times New Roman" w:hAnsi="Calibri" w:cs="Calibri"/>
-                <w:color w:val="000000"/>
-              </w:rPr>
-              <w:t>simbolius</w:t>
-            </w:r>
-            <w:proofErr w:type="spellEnd"/>
-            <w:r>
-              <w:rPr>
-                <w:rFonts w:ascii="Calibri" w:eastAsia="Times New Roman" w:hAnsi="Calibri" w:cs="Calibri"/>
-                <w:color w:val="000000"/>
-              </w:rPr>
-              <w:t xml:space="preserve"> </w:t>
-            </w:r>
-            <w:proofErr w:type="spellStart"/>
-            <w:r>
-              <w:rPr>
-                <w:rFonts w:ascii="Calibri" w:eastAsia="Times New Roman" w:hAnsi="Calibri" w:cs="Calibri"/>
-                <w:color w:val="000000"/>
-              </w:rPr>
-              <w:t>savo</w:t>
-            </w:r>
-            <w:proofErr w:type="spellEnd"/>
-            <w:r>
-              <w:rPr>
-                <w:rFonts w:ascii="Calibri" w:eastAsia="Times New Roman" w:hAnsi="Calibri" w:cs="Calibri"/>
-                <w:color w:val="000000"/>
-              </w:rPr>
-              <w:t xml:space="preserve"> </w:t>
-            </w:r>
-            <w:proofErr w:type="spellStart"/>
-            <w:r>
-              <w:rPr>
-                <w:rFonts w:ascii="Calibri" w:eastAsia="Times New Roman" w:hAnsi="Calibri" w:cs="Calibri"/>
-                <w:color w:val="000000"/>
-              </w:rPr>
-              <w:t>varduose</w:t>
-            </w:r>
-            <w:proofErr w:type="spellEnd"/>
-            <w:r>
-              <w:rPr>
-                <w:rFonts w:ascii="Calibri" w:eastAsia="Times New Roman" w:hAnsi="Calibri" w:cs="Calibri"/>
-                <w:color w:val="000000"/>
-              </w:rPr>
-              <w:t xml:space="preserve"> </w:t>
-            </w:r>
-            <w:proofErr w:type="spellStart"/>
-            <w:r>
-              <w:rPr>
-                <w:rFonts w:ascii="Calibri" w:eastAsia="Times New Roman" w:hAnsi="Calibri" w:cs="Calibri"/>
-                <w:color w:val="000000"/>
-              </w:rPr>
-              <w:t>ar</w:t>
-            </w:r>
-            <w:proofErr w:type="spellEnd"/>
-            <w:r>
-              <w:rPr>
-                <w:rFonts w:ascii="Calibri" w:eastAsia="Times New Roman" w:hAnsi="Calibri" w:cs="Calibri"/>
-                <w:color w:val="000000"/>
-              </w:rPr>
-              <w:t xml:space="preserve"> </w:t>
-            </w:r>
-            <w:proofErr w:type="spellStart"/>
-            <w:r>
-              <w:rPr>
-                <w:rFonts w:ascii="Calibri" w:eastAsia="Times New Roman" w:hAnsi="Calibri" w:cs="Calibri"/>
-                <w:color w:val="000000"/>
-              </w:rPr>
-              <w:t>pavardėse</w:t>
-            </w:r>
-            <w:proofErr w:type="spellEnd"/>
-            <w:r>
-              <w:rPr>
-                <w:rFonts w:ascii="Calibri" w:eastAsia="Times New Roman" w:hAnsi="Calibri" w:cs="Calibri"/>
-                <w:color w:val="000000"/>
-              </w:rPr>
-              <w:t>?</w:t>
+              <w:t>Kurie darbuotojai turi ne alfabetinius simbolius savo varduose ar pavardėse?</w:t>
             </w:r>
           </w:p>
         </w:tc>
@@ -3882,69 +2590,12 @@
                 <w:color w:val="000000"/>
               </w:rPr>
             </w:pPr>
-            <w:proofErr w:type="spellStart"/>
             <w:r>
               <w:rPr>
                 <w:rFonts w:ascii="Calibri" w:eastAsia="Times New Roman" w:hAnsi="Calibri" w:cs="Calibri"/>
                 <w:color w:val="000000"/>
               </w:rPr>
-              <w:t>Kurių</w:t>
-            </w:r>
-            <w:proofErr w:type="spellEnd"/>
-            <w:r>
-              <w:rPr>
-                <w:rFonts w:ascii="Calibri" w:eastAsia="Times New Roman" w:hAnsi="Calibri" w:cs="Calibri"/>
-                <w:color w:val="000000"/>
-              </w:rPr>
-              <w:t xml:space="preserve"> </w:t>
-            </w:r>
-            <w:proofErr w:type="spellStart"/>
-            <w:r>
-              <w:rPr>
-                <w:rFonts w:ascii="Calibri" w:eastAsia="Times New Roman" w:hAnsi="Calibri" w:cs="Calibri"/>
-                <w:color w:val="000000"/>
-              </w:rPr>
-              <w:t>tiekėjų</w:t>
-            </w:r>
-            <w:proofErr w:type="spellEnd"/>
-            <w:r>
-              <w:rPr>
-                <w:rFonts w:ascii="Calibri" w:eastAsia="Times New Roman" w:hAnsi="Calibri" w:cs="Calibri"/>
-                <w:color w:val="000000"/>
-              </w:rPr>
-              <w:t xml:space="preserve"> </w:t>
-            </w:r>
-            <w:proofErr w:type="spellStart"/>
-            <w:r>
-              <w:rPr>
-                <w:rFonts w:ascii="Calibri" w:eastAsia="Times New Roman" w:hAnsi="Calibri" w:cs="Calibri"/>
-                <w:color w:val="000000"/>
-              </w:rPr>
-              <w:t>pavadinimas</w:t>
-            </w:r>
-            <w:proofErr w:type="spellEnd"/>
-            <w:r>
-              <w:rPr>
-                <w:rFonts w:ascii="Calibri" w:eastAsia="Times New Roman" w:hAnsi="Calibri" w:cs="Calibri"/>
-                <w:color w:val="000000"/>
-              </w:rPr>
-              <w:t xml:space="preserve"> </w:t>
-            </w:r>
-            <w:proofErr w:type="spellStart"/>
-            <w:r>
-              <w:rPr>
-                <w:rFonts w:ascii="Calibri" w:eastAsia="Times New Roman" w:hAnsi="Calibri" w:cs="Calibri"/>
-                <w:color w:val="000000"/>
-              </w:rPr>
-              <w:t>turi</w:t>
-            </w:r>
-            <w:proofErr w:type="spellEnd"/>
-            <w:r>
-              <w:rPr>
-                <w:rFonts w:ascii="Calibri" w:eastAsia="Times New Roman" w:hAnsi="Calibri" w:cs="Calibri"/>
-                <w:color w:val="000000"/>
-              </w:rPr>
-              <w:t xml:space="preserve"> </w:t>
+              <w:t xml:space="preserve">Kurių tiekėjų pavadinimas turi </w:t>
             </w:r>
             <w:r>
               <w:rPr>
@@ -3966,7 +2617,94 @@
     </w:tbl>
     <w:p>
       <w:pPr>
-        <w:pStyle w:val="ListParagraph"/>
+        <w:rPr>
+          <w:lang w:val="lt-LT"/>
+        </w:rPr>
+      </w:pPr>
+    </w:p>
+    <w:p>
+      <w:pPr>
+        <w:rPr>
+          <w:lang w:val="lt-LT"/>
+        </w:rPr>
+      </w:pPr>
+    </w:p>
+    <w:p>
+      <w:pPr>
+        <w:pStyle w:val="Heading1"/>
+        <w:rPr>
+          <w:lang w:val="lt-LT"/>
+        </w:rPr>
+      </w:pPr>
+      <w:r>
+        <w:rPr>
+          <w:lang w:val="lt-LT"/>
+        </w:rPr>
+        <w:t>5. Užduotys. Northwind database</w:t>
+      </w:r>
+    </w:p>
+    <w:p>
+      <w:pPr>
+        <w:pStyle w:val="ListParagraph"/>
+        <w:numPr>
+          <w:ilvl w:val="0"/>
+          <w:numId w:val="7"/>
+        </w:numPr>
+        <w:rPr>
+          <w:lang w:val="lt-LT"/>
+        </w:rPr>
+      </w:pPr>
+      <w:r>
+        <w:rPr>
+          <w:lang w:val="lt-LT"/>
+        </w:rPr>
+        <w:t xml:space="preserve">Naudodami skriptą </w:t>
+      </w:r>
+      <w:r>
+        <w:rPr>
+          <w:lang w:val="lt-LT"/>
+        </w:rPr>
+        <w:t>Northwind.sql</w:t>
+      </w:r>
+      <w:r>
+        <w:rPr>
+          <w:lang w:val="lt-LT"/>
+        </w:rPr>
+        <w:t xml:space="preserve"> sukurkite Northwind database.</w:t>
+      </w:r>
+    </w:p>
+    <w:p>
+      <w:pPr>
+        <w:pStyle w:val="ListParagraph"/>
+        <w:numPr>
+          <w:ilvl w:val="0"/>
+          <w:numId w:val="7"/>
+        </w:numPr>
+        <w:rPr>
+          <w:lang w:val="lt-LT"/>
+        </w:rPr>
+      </w:pPr>
+      <w:r>
+        <w:rPr>
+          <w:lang w:val="lt-LT"/>
+        </w:rPr>
+        <w:t xml:space="preserve">Atlikite užduotis esančias </w:t>
+      </w:r>
+      <w:r>
+        <w:rPr>
+          <w:lang w:val="lt-LT"/>
+        </w:rPr>
+        <w:t>50 Northwind Practice Queries.pdf</w:t>
+      </w:r>
+      <w:r>
+        <w:rPr>
+          <w:lang w:val="lt-LT"/>
+        </w:rPr>
+        <w:t xml:space="preserve"> faile.</w:t>
+      </w:r>
+    </w:p>
+    <w:p>
+      <w:pPr>
         <w:rPr>
           <w:lang w:val="lt-LT"/>
         </w:rPr>
@@ -4430,6 +3168,92 @@
     </w:lvl>
   </w:abstractNum>
   <w:abstractNum w:abstractNumId="5" w15:restartNumberingAfterBreak="0">
+    <w:nsid w:val="57923DAA"/>
+    <w:multiLevelType w:val="hybridMultilevel"/>
+    <w:tmpl w:val="C0540864"/>
+    <w:lvl w:ilvl="0" w:tplc="0409000F">
+      <w:start w:val="1"/>
+      <w:numFmt w:val="decimal"/>
+      <w:lvlText w:val="%1."/>
+      <w:lvlJc w:val="left"/>
+      <w:pPr>
+        <w:ind w:left="720" w:hanging="360"/>
+      </w:pPr>
+    </w:lvl>
+    <w:lvl w:ilvl="1" w:tplc="04090019" w:tentative="1">
+      <w:start w:val="1"/>
+      <w:numFmt w:val="lowerLetter"/>
+      <w:lvlText w:val="%2."/>
+      <w:lvlJc w:val="left"/>
+      <w:pPr>
+        <w:ind w:left="1440" w:hanging="360"/>
+      </w:pPr>
+    </w:lvl>
+    <w:lvl w:ilvl="2" w:tplc="0409001B" w:tentative="1">
+      <w:start w:val="1"/>
+      <w:numFmt w:val="lowerRoman"/>
+      <w:lvlText w:val="%3."/>
+      <w:lvlJc w:val="right"/>
+      <w:pPr>
+        <w:ind w:left="2160" w:hanging="180"/>
+      </w:pPr>
+    </w:lvl>
+    <w:lvl w:ilvl="3" w:tplc="0409000F" w:tentative="1">
+      <w:start w:val="1"/>
+      <w:numFmt w:val="decimal"/>
+      <w:lvlText w:val="%4."/>
+      <w:lvlJc w:val="left"/>
+      <w:pPr>
+        <w:ind w:left="2880" w:hanging="360"/>
+      </w:pPr>
+    </w:lvl>
+    <w:lvl w:ilvl="4" w:tplc="04090019" w:tentative="1">
+      <w:start w:val="1"/>
+      <w:numFmt w:val="lowerLetter"/>
+      <w:lvlText w:val="%5."/>
+      <w:lvlJc w:val="left"/>
+      <w:pPr>
+        <w:ind w:left="3600" w:hanging="360"/>
+      </w:pPr>
+    </w:lvl>
+    <w:lvl w:ilvl="5" w:tplc="0409001B" w:tentative="1">
+      <w:start w:val="1"/>
+      <w:numFmt w:val="lowerRoman"/>
+      <w:lvlText w:val="%6."/>
+      <w:lvlJc w:val="right"/>
+      <w:pPr>
+        <w:ind w:left="4320" w:hanging="180"/>
+      </w:pPr>
+    </w:lvl>
+    <w:lvl w:ilvl="6" w:tplc="0409000F" w:tentative="1">
+      <w:start w:val="1"/>
+      <w:numFmt w:val="decimal"/>
+      <w:lvlText w:val="%7."/>
+      <w:lvlJc w:val="left"/>
+      <w:pPr>
+        <w:ind w:left="5040" w:hanging="360"/>
+      </w:pPr>
+    </w:lvl>
+    <w:lvl w:ilvl="7" w:tplc="04090019" w:tentative="1">
+      <w:start w:val="1"/>
+      <w:numFmt w:val="lowerLetter"/>
+      <w:lvlText w:val="%8."/>
+      <w:lvlJc w:val="left"/>
+      <w:pPr>
+        <w:ind w:left="5760" w:hanging="360"/>
+      </w:pPr>
+    </w:lvl>
+    <w:lvl w:ilvl="8" w:tplc="0409001B" w:tentative="1">
+      <w:start w:val="1"/>
+      <w:numFmt w:val="lowerRoman"/>
+      <w:lvlText w:val="%9."/>
+      <w:lvlJc w:val="right"/>
+      <w:pPr>
+        <w:ind w:left="6480" w:hanging="180"/>
+      </w:pPr>
+    </w:lvl>
+  </w:abstractNum>
+  <w:abstractNum w:abstractNumId="6" w15:restartNumberingAfterBreak="0">
     <w:nsid w:val="77DA2C9A"/>
     <w:multiLevelType w:val="hybridMultilevel"/>
     <w:tmpl w:val="2A0C801A"/>
@@ -4533,6 +3357,9 @@
     <w:abstractNumId w:val="4"/>
   </w:num>
   <w:num w:numId="6" w16cid:durableId="1153565245">
+    <w:abstractNumId w:val="6"/>
+  </w:num>
+  <w:num w:numId="7" w16cid:durableId="423889552">
     <w:abstractNumId w:val="5"/>
   </w:num>
 </w:numbering>

</xml_diff>